<commit_message>
20 DEC, banking system complete. basic tutorial added
</commit_message>
<xml_diff>
--- a/raptor/Raptor_flowgorithm_log.docx
+++ b/raptor/Raptor_flowgorithm_log.docx
@@ -7,14 +7,12 @@
         <w:spacing w:line="240" w:lineRule="auto"/>
         <w:jc w:val="left"/>
       </w:pPr>
-      <w:proofErr w:type="spellStart"/>
       <w:r>
         <w:rPr>
           <w:rFonts w:hint="eastAsia"/>
         </w:rPr>
         <w:t>공통항목</w:t>
       </w:r>
-      <w:proofErr w:type="spellEnd"/>
     </w:p>
     <w:p>
       <w:pPr>
@@ -27,19 +25,11 @@
         <w:ind w:leftChars="0"/>
         <w:jc w:val="left"/>
       </w:pPr>
-      <w:proofErr w:type="spellStart"/>
-      <w:r>
-        <w:rPr>
-          <w:rFonts w:hint="eastAsia"/>
-        </w:rPr>
-        <w:t>팩토리얼</w:t>
-      </w:r>
-      <w:proofErr w:type="spellEnd"/>
-      <w:r>
-        <w:rPr>
-          <w:rFonts w:hint="eastAsia"/>
-        </w:rPr>
-        <w:t xml:space="preserve"> 연산</w:t>
+      <w:r>
+        <w:rPr>
+          <w:rFonts w:hint="eastAsia"/>
+        </w:rPr>
+        <w:t>팩토리얼 연산</w:t>
       </w:r>
     </w:p>
     <w:p>
@@ -704,21 +694,7 @@
         <w:rPr>
           <w:rFonts w:hint="eastAsia"/>
         </w:rPr>
-        <w:t xml:space="preserve">의 특징인지 아직 확실하지 않으나, </w:t>
-      </w:r>
-      <w:proofErr w:type="spellStart"/>
-      <w:r>
-        <w:rPr>
-          <w:rFonts w:hint="eastAsia"/>
-        </w:rPr>
-        <w:t>조건문</w:t>
-      </w:r>
-      <w:proofErr w:type="spellEnd"/>
-      <w:r>
-        <w:rPr>
-          <w:rFonts w:hint="eastAsia"/>
-        </w:rPr>
-        <w:t>(다이아몬드)에서 NO만 루프를 돌 수 있는 조건은 한정적인 것 같음.</w:t>
+        <w:t>의 특징인지 아직 확실하지 않으나, 조건문(다이아몬드)에서 NO만 루프를 돌 수 있는 조건은 한정적인 것 같음.</w:t>
       </w:r>
       <w:r>
         <w:t xml:space="preserve"> </w:t>
@@ -727,21 +703,7 @@
         <w:rPr>
           <w:rFonts w:hint="eastAsia"/>
         </w:rPr>
-        <w:t xml:space="preserve">특히 event-driven procedure에서 마우스 </w:t>
-      </w:r>
-      <w:proofErr w:type="spellStart"/>
-      <w:r>
-        <w:rPr>
-          <w:rFonts w:hint="eastAsia"/>
-        </w:rPr>
-        <w:t>클릭시</w:t>
-      </w:r>
-      <w:proofErr w:type="spellEnd"/>
-      <w:r>
-        <w:rPr>
-          <w:rFonts w:hint="eastAsia"/>
-        </w:rPr>
-        <w:t xml:space="preserve"> procedure를 돌게 하고 싶은데 이것이 불가능. </w:t>
+        <w:t xml:space="preserve">특히 event-driven procedure에서 마우스 클릭시 procedure를 돌게 하고 싶은데 이것이 불가능. </w:t>
       </w:r>
     </w:p>
     <w:p>
@@ -811,9 +773,6 @@
         <w:spacing w:line="240" w:lineRule="auto"/>
         <w:ind w:leftChars="0"/>
         <w:jc w:val="left"/>
-        <w:rPr>
-          <w:rFonts w:hint="eastAsia"/>
-        </w:rPr>
       </w:pPr>
       <w:r>
         <w:rPr>
@@ -847,9 +806,6 @@
         <w:spacing w:line="240" w:lineRule="auto"/>
         <w:ind w:leftChars="0"/>
         <w:jc w:val="left"/>
-        <w:rPr>
-          <w:rFonts w:hint="eastAsia"/>
-        </w:rPr>
       </w:pPr>
       <w:r>
         <w:rPr>
@@ -886,9 +842,6 @@
         <w:spacing w:line="240" w:lineRule="auto"/>
         <w:ind w:leftChars="0"/>
         <w:jc w:val="left"/>
-        <w:rPr>
-          <w:rFonts w:hint="eastAsia"/>
-        </w:rPr>
       </w:pPr>
       <w:r>
         <w:rPr>
@@ -944,19 +897,11 @@
       <w:r>
         <w:t xml:space="preserve">(1 ~ </w:t>
       </w:r>
-      <w:proofErr w:type="spellStart"/>
-      <w:r>
-        <w:rPr>
-          <w:rFonts w:hint="eastAsia"/>
-        </w:rPr>
-        <w:t>전체학생수</w:t>
-      </w:r>
-      <w:proofErr w:type="spellEnd"/>
-      <w:r>
-        <w:rPr>
-          <w:rFonts w:hint="eastAsia"/>
-        </w:rPr>
-        <w:t>)</w:t>
+      <w:r>
+        <w:rPr>
+          <w:rFonts w:hint="eastAsia"/>
+        </w:rPr>
+        <w:t>전체학생수)</w:t>
       </w:r>
       <w:r>
         <w:t xml:space="preserve">가 </w:t>
@@ -978,9 +923,6 @@
         <w:spacing w:line="240" w:lineRule="auto"/>
         <w:ind w:leftChars="0"/>
         <w:jc w:val="left"/>
-        <w:rPr>
-          <w:rFonts w:hint="eastAsia"/>
-        </w:rPr>
       </w:pPr>
       <w:r>
         <w:t>L</w:t>
@@ -1056,14 +998,12 @@
         <w:ind w:leftChars="0"/>
         <w:jc w:val="left"/>
       </w:pPr>
-      <w:proofErr w:type="spellStart"/>
       <w:r>
         <w:rPr>
           <w:rFonts w:hint="eastAsia"/>
         </w:rPr>
         <w:t>느낀점</w:t>
       </w:r>
-      <w:proofErr w:type="spellEnd"/>
     </w:p>
     <w:p>
       <w:pPr>
@@ -1075,9 +1015,6 @@
         <w:spacing w:line="240" w:lineRule="auto"/>
         <w:ind w:leftChars="0"/>
         <w:jc w:val="left"/>
-        <w:rPr>
-          <w:rFonts w:hint="eastAsia"/>
-        </w:rPr>
       </w:pPr>
       <w:r>
         <w:rPr>
@@ -1097,28 +1034,12 @@
       <w:r>
         <w:t xml:space="preserve"> </w:t>
       </w:r>
-      <w:proofErr w:type="spellStart"/>
-      <w:r>
-        <w:rPr>
-          <w:rFonts w:hint="eastAsia"/>
-        </w:rPr>
-        <w:t>플로우차트를</w:t>
-      </w:r>
-      <w:proofErr w:type="spellEnd"/>
-      <w:r>
-        <w:rPr>
-          <w:rFonts w:hint="eastAsia"/>
-        </w:rPr>
-        <w:t xml:space="preserve"> 알아보기 </w:t>
-      </w:r>
-      <w:proofErr w:type="spellStart"/>
-      <w:r>
-        <w:rPr>
-          <w:rFonts w:hint="eastAsia"/>
-        </w:rPr>
-        <w:t>어려워짐</w:t>
-      </w:r>
-      <w:proofErr w:type="spellEnd"/>
+      <w:r>
+        <w:rPr>
+          <w:rFonts w:hint="eastAsia"/>
+        </w:rPr>
+        <w:t>플로우차트를 알아보기 어려워짐</w:t>
+      </w:r>
     </w:p>
     <w:p>
       <w:pPr>
@@ -1131,7 +1052,6 @@
         <w:ind w:leftChars="0"/>
         <w:jc w:val="left"/>
         <w:rPr>
-          <w:rFonts w:hint="eastAsia"/>
           <w:b/>
         </w:rPr>
       </w:pPr>
@@ -1153,17 +1073,44 @@
           <w:rFonts w:hint="eastAsia"/>
           <w:b/>
         </w:rPr>
-        <w:t xml:space="preserve">할 수 있는 기능이 없어서 </w:t>
-      </w:r>
-      <w:proofErr w:type="spellStart"/>
-      <w:r>
-        <w:rPr>
-          <w:rFonts w:hint="eastAsia"/>
-          <w:b/>
-        </w:rPr>
-        <w:t>제한적임</w:t>
-      </w:r>
-      <w:proofErr w:type="spellEnd"/>
+        <w:t>할 수 있는 기능이 없어서 제한적임</w:t>
+      </w:r>
+    </w:p>
+    <w:p>
+      <w:pPr>
+        <w:pStyle w:val="a3"/>
+        <w:numPr>
+          <w:ilvl w:val="0"/>
+          <w:numId w:val="2"/>
+        </w:numPr>
+        <w:spacing w:line="240" w:lineRule="auto"/>
+        <w:ind w:leftChars="0"/>
+        <w:jc w:val="left"/>
+      </w:pPr>
+      <w:r>
+        <w:rPr>
+          <w:rFonts w:hint="eastAsia"/>
+        </w:rPr>
+        <w:t>rockPapSci</w:t>
+      </w:r>
+    </w:p>
+    <w:p>
+      <w:pPr>
+        <w:pStyle w:val="a3"/>
+        <w:numPr>
+          <w:ilvl w:val="1"/>
+          <w:numId w:val="2"/>
+        </w:numPr>
+        <w:spacing w:line="240" w:lineRule="auto"/>
+        <w:ind w:leftChars="0"/>
+        <w:jc w:val="left"/>
+      </w:pPr>
+      <w:r>
+        <w:rPr>
+          <w:rFonts w:hint="eastAsia"/>
+        </w:rPr>
+        <w:t>특징</w:t>
+      </w:r>
     </w:p>
     <w:p>
       <w:pPr>
@@ -1175,24 +1122,1109 @@
         <w:spacing w:line="240" w:lineRule="auto"/>
         <w:ind w:leftChars="0"/>
         <w:jc w:val="left"/>
-        <w:rPr>
-          <w:rFonts w:hint="eastAsia"/>
-        </w:rPr>
-      </w:pPr>
-    </w:p>
-    <w:p>
-      <w:pPr>
-        <w:spacing w:line="240" w:lineRule="auto"/>
-        <w:ind w:right="800"/>
-      </w:pPr>
-    </w:p>
-    <w:p>
-      <w:pPr>
-        <w:spacing w:line="240" w:lineRule="auto"/>
-        <w:ind w:right="800"/>
-        <w:rPr>
-          <w:rFonts w:hint="eastAsia"/>
-        </w:rPr>
+      </w:pPr>
+      <w:r>
+        <w:rPr>
+          <w:rFonts w:hint="eastAsia"/>
+        </w:rPr>
+        <w:t>그냥 가위바위보 프로그램</w:t>
+      </w:r>
+    </w:p>
+    <w:p>
+      <w:pPr>
+        <w:pStyle w:val="a3"/>
+        <w:numPr>
+          <w:ilvl w:val="2"/>
+          <w:numId w:val="2"/>
+        </w:numPr>
+        <w:spacing w:line="240" w:lineRule="auto"/>
+        <w:ind w:leftChars="0"/>
+        <w:jc w:val="left"/>
+      </w:pPr>
+      <w:r>
+        <w:rPr>
+          <w:rFonts w:hint="eastAsia"/>
+        </w:rPr>
+        <w:lastRenderedPageBreak/>
+        <w:t>기존에 있는 가위바위보 프로그램은 실제 사람이 하는 가위바위보 논리를 하드코딩해 놓은 것이 대부분임.</w:t>
+      </w:r>
+      <w:r>
+        <w:t xml:space="preserve"> </w:t>
+      </w:r>
+      <w:r>
+        <w:rPr>
+          <w:rFonts w:hint="eastAsia"/>
+        </w:rPr>
+        <w:t>그래서 더 좋은 로직은 없을까 생각해 보다가 여기까지 왔는데 기존 하드코딩의 형태를 벗어나기는 어려웠음.</w:t>
+      </w:r>
+      <w:r>
+        <w:t xml:space="preserve"> </w:t>
+      </w:r>
+      <w:r>
+        <w:rPr>
+          <w:rFonts w:hint="eastAsia"/>
+        </w:rPr>
+        <w:t xml:space="preserve">다만 어레이를 통한 데이터 구조를 만들어 놓고 이를 </w:t>
+      </w:r>
+      <w:r>
+        <w:t>referenc</w:t>
+      </w:r>
+      <w:r>
+        <w:rPr>
+          <w:rFonts w:hint="eastAsia"/>
+        </w:rPr>
+        <w:t>e해서 1,2,3을 가위,</w:t>
+      </w:r>
+      <w:r>
+        <w:t xml:space="preserve"> </w:t>
+      </w:r>
+      <w:r>
+        <w:rPr>
+          <w:rFonts w:hint="eastAsia"/>
+        </w:rPr>
+        <w:t>바위,</w:t>
+      </w:r>
+      <w:r>
+        <w:t xml:space="preserve"> </w:t>
+      </w:r>
+      <w:r>
+        <w:rPr>
+          <w:rFonts w:hint="eastAsia"/>
+        </w:rPr>
+        <w:t xml:space="preserve">보에 대응시키는 논리 구조임. </w:t>
+      </w:r>
+    </w:p>
+    <w:p>
+      <w:pPr>
+        <w:pStyle w:val="a3"/>
+        <w:numPr>
+          <w:ilvl w:val="2"/>
+          <w:numId w:val="2"/>
+        </w:numPr>
+        <w:spacing w:line="240" w:lineRule="auto"/>
+        <w:ind w:leftChars="0"/>
+        <w:jc w:val="left"/>
+      </w:pPr>
+      <w:r>
+        <w:rPr>
+          <w:rFonts w:hint="eastAsia"/>
+        </w:rPr>
+        <w:t>그래도</w:t>
+      </w:r>
+      <w:r>
+        <w:rPr>
+          <w:rFonts w:hint="eastAsia"/>
+        </w:rPr>
+        <w:t xml:space="preserve"> 쓸데없이 복잡하다고 생각됨.</w:t>
+      </w:r>
+      <w:r>
+        <w:t xml:space="preserve"> Refactoring</w:t>
+      </w:r>
+      <w:r>
+        <w:rPr>
+          <w:rFonts w:hint="eastAsia"/>
+        </w:rPr>
+        <w:t xml:space="preserve"> 필요.</w:t>
+      </w:r>
+    </w:p>
+    <w:p>
+      <w:pPr>
+        <w:pStyle w:val="a3"/>
+        <w:numPr>
+          <w:ilvl w:val="0"/>
+          <w:numId w:val="2"/>
+        </w:numPr>
+        <w:spacing w:line="240" w:lineRule="auto"/>
+        <w:ind w:leftChars="0"/>
+        <w:jc w:val="left"/>
+      </w:pPr>
+      <w:r>
+        <w:t>bankingAdvanced</w:t>
+      </w:r>
+    </w:p>
+    <w:p>
+      <w:pPr>
+        <w:pStyle w:val="a3"/>
+        <w:numPr>
+          <w:ilvl w:val="1"/>
+          <w:numId w:val="2"/>
+        </w:numPr>
+        <w:spacing w:line="240" w:lineRule="auto"/>
+        <w:ind w:leftChars="0"/>
+        <w:jc w:val="left"/>
+      </w:pPr>
+      <w:r>
+        <w:rPr>
+          <w:rFonts w:hint="eastAsia"/>
+        </w:rPr>
+        <w:t>특징</w:t>
+      </w:r>
+    </w:p>
+    <w:p>
+      <w:pPr>
+        <w:pStyle w:val="a3"/>
+        <w:numPr>
+          <w:ilvl w:val="2"/>
+          <w:numId w:val="2"/>
+        </w:numPr>
+        <w:spacing w:line="240" w:lineRule="auto"/>
+        <w:ind w:leftChars="0"/>
+        <w:jc w:val="left"/>
+      </w:pPr>
+      <w:r>
+        <w:t>O</w:t>
+      </w:r>
+      <w:r>
+        <w:rPr>
+          <w:rFonts w:hint="eastAsia"/>
+        </w:rPr>
+        <w:t>OP 코딩이 가능한 부분</w:t>
+      </w:r>
+    </w:p>
+    <w:p>
+      <w:pPr>
+        <w:pStyle w:val="a3"/>
+        <w:numPr>
+          <w:ilvl w:val="1"/>
+          <w:numId w:val="2"/>
+        </w:numPr>
+        <w:spacing w:line="240" w:lineRule="auto"/>
+        <w:ind w:leftChars="0"/>
+        <w:jc w:val="left"/>
+      </w:pPr>
+      <w:r>
+        <w:rPr>
+          <w:rFonts w:hint="eastAsia"/>
+        </w:rPr>
+        <w:t>Class</w:t>
+      </w:r>
+    </w:p>
+    <w:tbl>
+      <w:tblPr>
+        <w:tblStyle w:val="a6"/>
+        <w:tblpPr w:leftFromText="142" w:rightFromText="142" w:vertAnchor="text" w:horzAnchor="margin" w:tblpXSpec="right" w:tblpY="353"/>
+        <w:tblW w:w="0" w:type="auto"/>
+        <w:tblLook w:val="04A0" w:firstRow="1" w:lastRow="0" w:firstColumn="1" w:lastColumn="0" w:noHBand="0" w:noVBand="1"/>
+      </w:tblPr>
+      <w:tblGrid>
+        <w:gridCol w:w="3429"/>
+        <w:gridCol w:w="3587"/>
+      </w:tblGrid>
+      <w:tr>
+        <w:tc>
+          <w:tcPr>
+            <w:tcW w:w="3429" w:type="dxa"/>
+          </w:tcPr>
+          <w:p>
+            <w:pPr>
+              <w:jc w:val="center"/>
+            </w:pPr>
+            <w:r>
+              <w:t>Fields</w:t>
+            </w:r>
+          </w:p>
+        </w:tc>
+        <w:tc>
+          <w:tcPr>
+            <w:tcW w:w="3587" w:type="dxa"/>
+          </w:tcPr>
+          <w:p>
+            <w:pPr>
+              <w:jc w:val="center"/>
+            </w:pPr>
+            <w:r>
+              <w:t>M</w:t>
+            </w:r>
+            <w:r>
+              <w:rPr>
+                <w:rFonts w:hint="eastAsia"/>
+              </w:rPr>
+              <w:t>ethods</w:t>
+            </w:r>
+          </w:p>
+        </w:tc>
+      </w:tr>
+      <w:tr>
+        <w:tc>
+          <w:tcPr>
+            <w:tcW w:w="7016" w:type="dxa"/>
+            <w:gridSpan w:val="2"/>
+          </w:tcPr>
+          <w:p>
+            <w:pPr>
+              <w:jc w:val="left"/>
+            </w:pPr>
+            <w:r>
+              <w:t>Constructor: C</w:t>
+            </w:r>
+            <w:r>
+              <w:rPr>
+                <w:rFonts w:hint="eastAsia"/>
+              </w:rPr>
+              <w:t>ustomer(</w:t>
+            </w:r>
+            <w:r>
+              <w:t xml:space="preserve">int, int) {} </w:t>
+            </w:r>
+            <w:r>
+              <w:sym w:font="Wingdings" w:char="F0E0"/>
+            </w:r>
+            <w:r>
+              <w:t xml:space="preserve"> </w:t>
+            </w:r>
+            <w:r>
+              <w:t>creates an account to hold info</w:t>
+            </w:r>
+          </w:p>
+        </w:tc>
+      </w:tr>
+      <w:tr>
+        <w:tc>
+          <w:tcPr>
+            <w:tcW w:w="3429" w:type="dxa"/>
+          </w:tcPr>
+          <w:p>
+            <w:pPr>
+              <w:jc w:val="left"/>
+            </w:pPr>
+            <w:r>
+              <w:t xml:space="preserve">Int </w:t>
+            </w:r>
+            <w:r>
+              <w:rPr>
+                <w:rFonts w:hint="eastAsia"/>
+              </w:rPr>
+              <w:t>accountNum</w:t>
+            </w:r>
+          </w:p>
+        </w:tc>
+        <w:tc>
+          <w:tcPr>
+            <w:tcW w:w="3587" w:type="dxa"/>
+          </w:tcPr>
+          <w:p>
+            <w:pPr>
+              <w:jc w:val="left"/>
+              <w:rPr>
+                <w:highlight w:val="yellow"/>
+              </w:rPr>
+            </w:pPr>
+            <w:r>
+              <w:rPr>
+                <w:highlight w:val="yellow"/>
+              </w:rPr>
+              <w:t xml:space="preserve">Void </w:t>
+            </w:r>
+            <w:r>
+              <w:rPr>
+                <w:rFonts w:hint="eastAsia"/>
+                <w:highlight w:val="yellow"/>
+              </w:rPr>
+              <w:t>changePassword()</w:t>
+            </w:r>
+          </w:p>
+        </w:tc>
+      </w:tr>
+      <w:tr>
+        <w:tc>
+          <w:tcPr>
+            <w:tcW w:w="3429" w:type="dxa"/>
+          </w:tcPr>
+          <w:p>
+            <w:pPr>
+              <w:jc w:val="left"/>
+            </w:pPr>
+            <w:r>
+              <w:t>I</w:t>
+            </w:r>
+            <w:r>
+              <w:rPr>
+                <w:rFonts w:hint="eastAsia"/>
+              </w:rPr>
+              <w:t xml:space="preserve">nt </w:t>
+            </w:r>
+            <w:r>
+              <w:t>savings</w:t>
+            </w:r>
+          </w:p>
+        </w:tc>
+        <w:tc>
+          <w:tcPr>
+            <w:tcW w:w="3587" w:type="dxa"/>
+          </w:tcPr>
+          <w:p>
+            <w:pPr>
+              <w:jc w:val="left"/>
+              <w:rPr>
+                <w:highlight w:val="yellow"/>
+              </w:rPr>
+            </w:pPr>
+            <w:r>
+              <w:rPr>
+                <w:highlight w:val="yellow"/>
+              </w:rPr>
+              <w:t>V</w:t>
+            </w:r>
+            <w:r>
+              <w:rPr>
+                <w:rFonts w:hint="eastAsia"/>
+                <w:highlight w:val="yellow"/>
+              </w:rPr>
+              <w:t xml:space="preserve">oid </w:t>
+            </w:r>
+            <w:r>
+              <w:rPr>
+                <w:highlight w:val="yellow"/>
+              </w:rPr>
+              <w:t>getSavings()</w:t>
+            </w:r>
+          </w:p>
+        </w:tc>
+      </w:tr>
+      <w:tr>
+        <w:tc>
+          <w:tcPr>
+            <w:tcW w:w="3429" w:type="dxa"/>
+          </w:tcPr>
+          <w:p>
+            <w:pPr>
+              <w:jc w:val="left"/>
+            </w:pPr>
+            <w:r>
+              <w:t>I</w:t>
+            </w:r>
+            <w:r>
+              <w:rPr>
+                <w:rFonts w:hint="eastAsia"/>
+              </w:rPr>
+              <w:t xml:space="preserve">nt </w:t>
+            </w:r>
+            <w:r>
+              <w:t>password</w:t>
+            </w:r>
+          </w:p>
+        </w:tc>
+        <w:tc>
+          <w:tcPr>
+            <w:tcW w:w="3587" w:type="dxa"/>
+          </w:tcPr>
+          <w:p>
+            <w:pPr>
+              <w:jc w:val="left"/>
+              <w:rPr>
+                <w:highlight w:val="yellow"/>
+              </w:rPr>
+            </w:pPr>
+            <w:r>
+              <w:rPr>
+                <w:highlight w:val="yellow"/>
+              </w:rPr>
+              <w:t>V</w:t>
+            </w:r>
+            <w:r>
+              <w:rPr>
+                <w:rFonts w:hint="eastAsia"/>
+                <w:highlight w:val="yellow"/>
+              </w:rPr>
+              <w:t xml:space="preserve">oid </w:t>
+            </w:r>
+            <w:r>
+              <w:rPr>
+                <w:highlight w:val="yellow"/>
+              </w:rPr>
+              <w:t>getAccountNum()</w:t>
+            </w:r>
+          </w:p>
+        </w:tc>
+      </w:tr>
+      <w:tr>
+        <w:tc>
+          <w:tcPr>
+            <w:tcW w:w="3429" w:type="dxa"/>
+          </w:tcPr>
+          <w:p>
+            <w:pPr>
+              <w:jc w:val="left"/>
+            </w:pPr>
+            <w:r>
+              <w:t>S</w:t>
+            </w:r>
+            <w:r>
+              <w:rPr>
+                <w:rFonts w:hint="eastAsia"/>
+              </w:rPr>
+              <w:t xml:space="preserve">tring </w:t>
+            </w:r>
+            <w:r>
+              <w:t>name</w:t>
+            </w:r>
+          </w:p>
+        </w:tc>
+        <w:tc>
+          <w:tcPr>
+            <w:tcW w:w="3587" w:type="dxa"/>
+          </w:tcPr>
+          <w:p>
+            <w:pPr>
+              <w:jc w:val="left"/>
+            </w:pPr>
+          </w:p>
+        </w:tc>
+      </w:tr>
+    </w:tbl>
+    <w:p>
+      <w:pPr>
+        <w:pStyle w:val="a3"/>
+        <w:numPr>
+          <w:ilvl w:val="2"/>
+          <w:numId w:val="2"/>
+        </w:numPr>
+        <w:spacing w:line="240" w:lineRule="auto"/>
+        <w:ind w:leftChars="0"/>
+        <w:jc w:val="left"/>
+      </w:pPr>
+      <w:r>
+        <w:t xml:space="preserve"> </w:t>
+      </w:r>
+      <w:r>
+        <w:t>C</w:t>
+      </w:r>
+      <w:r>
+        <w:rPr>
+          <w:rFonts w:hint="eastAsia"/>
+        </w:rPr>
+        <w:t>ustomer</w:t>
+      </w:r>
+    </w:p>
+    <w:p>
+      <w:pPr>
+        <w:pStyle w:val="a3"/>
+        <w:numPr>
+          <w:ilvl w:val="2"/>
+          <w:numId w:val="2"/>
+        </w:numPr>
+        <w:spacing w:line="240" w:lineRule="auto"/>
+        <w:ind w:leftChars="0"/>
+        <w:jc w:val="left"/>
+      </w:pPr>
+      <w:r>
+        <w:t>Bank</w:t>
+      </w:r>
+    </w:p>
+    <w:tbl>
+      <w:tblPr>
+        <w:tblStyle w:val="a6"/>
+        <w:tblpPr w:leftFromText="142" w:rightFromText="142" w:vertAnchor="text" w:horzAnchor="margin" w:tblpXSpec="right" w:tblpY="-61"/>
+        <w:tblW w:w="0" w:type="auto"/>
+        <w:tblLook w:val="04A0" w:firstRow="1" w:lastRow="0" w:firstColumn="1" w:lastColumn="0" w:noHBand="0" w:noVBand="1"/>
+      </w:tblPr>
+      <w:tblGrid>
+        <w:gridCol w:w="3429"/>
+        <w:gridCol w:w="3587"/>
+      </w:tblGrid>
+      <w:tr>
+        <w:tc>
+          <w:tcPr>
+            <w:tcW w:w="3429" w:type="dxa"/>
+          </w:tcPr>
+          <w:p>
+            <w:pPr>
+              <w:jc w:val="center"/>
+            </w:pPr>
+            <w:r>
+              <w:t>Fields</w:t>
+            </w:r>
+          </w:p>
+        </w:tc>
+        <w:tc>
+          <w:tcPr>
+            <w:tcW w:w="3587" w:type="dxa"/>
+          </w:tcPr>
+          <w:p>
+            <w:pPr>
+              <w:jc w:val="center"/>
+            </w:pPr>
+            <w:r>
+              <w:t>M</w:t>
+            </w:r>
+            <w:r>
+              <w:rPr>
+                <w:rFonts w:hint="eastAsia"/>
+              </w:rPr>
+              <w:t>ethods</w:t>
+            </w:r>
+          </w:p>
+        </w:tc>
+      </w:tr>
+      <w:tr>
+        <w:tc>
+          <w:tcPr>
+            <w:tcW w:w="7016" w:type="dxa"/>
+            <w:gridSpan w:val="2"/>
+          </w:tcPr>
+          <w:p>
+            <w:pPr>
+              <w:jc w:val="left"/>
+            </w:pPr>
+            <w:r>
+              <w:t xml:space="preserve">Constructor: </w:t>
+            </w:r>
+            <w:r>
+              <w:t>bank() {}</w:t>
+            </w:r>
+            <w:r>
+              <w:t xml:space="preserve"> </w:t>
+            </w:r>
+            <w:r>
+              <w:sym w:font="Wingdings" w:char="F0E0"/>
+            </w:r>
+            <w:r>
+              <w:t xml:space="preserve"> creates a bank for customers</w:t>
+            </w:r>
+          </w:p>
+        </w:tc>
+      </w:tr>
+      <w:tr>
+        <w:tc>
+          <w:tcPr>
+            <w:tcW w:w="3429" w:type="dxa"/>
+          </w:tcPr>
+          <w:p>
+            <w:pPr>
+              <w:jc w:val="left"/>
+            </w:pPr>
+            <w:r>
+              <w:t>Customer[] customers</w:t>
+            </w:r>
+          </w:p>
+        </w:tc>
+        <w:tc>
+          <w:tcPr>
+            <w:tcW w:w="3587" w:type="dxa"/>
+          </w:tcPr>
+          <w:p>
+            <w:pPr>
+              <w:jc w:val="left"/>
+              <w:rPr>
+                <w:highlight w:val="yellow"/>
+              </w:rPr>
+            </w:pPr>
+            <w:r>
+              <w:rPr>
+                <w:highlight w:val="yellow"/>
+              </w:rPr>
+              <w:t>I</w:t>
+            </w:r>
+            <w:r>
+              <w:rPr>
+                <w:rFonts w:hint="eastAsia"/>
+                <w:highlight w:val="yellow"/>
+              </w:rPr>
+              <w:t xml:space="preserve">nt </w:t>
+            </w:r>
+            <w:r>
+              <w:rPr>
+                <w:highlight w:val="yellow"/>
+              </w:rPr>
+              <w:t>setAccountNum</w:t>
+            </w:r>
+          </w:p>
+        </w:tc>
+      </w:tr>
+      <w:tr>
+        <w:tc>
+          <w:tcPr>
+            <w:tcW w:w="3429" w:type="dxa"/>
+          </w:tcPr>
+          <w:p>
+            <w:pPr>
+              <w:jc w:val="left"/>
+            </w:pPr>
+            <w:r>
+              <w:t>Int totalNum</w:t>
+            </w:r>
+          </w:p>
+        </w:tc>
+        <w:tc>
+          <w:tcPr>
+            <w:tcW w:w="3587" w:type="dxa"/>
+          </w:tcPr>
+          <w:p>
+            <w:pPr>
+              <w:jc w:val="left"/>
+            </w:pPr>
+            <w:r>
+              <w:t>Void addCustomer(customer)</w:t>
+            </w:r>
+          </w:p>
+        </w:tc>
+      </w:tr>
+      <w:tr>
+        <w:tc>
+          <w:tcPr>
+            <w:tcW w:w="3429" w:type="dxa"/>
+          </w:tcPr>
+          <w:p>
+            <w:pPr>
+              <w:jc w:val="left"/>
+            </w:pPr>
+          </w:p>
+        </w:tc>
+        <w:tc>
+          <w:tcPr>
+            <w:tcW w:w="3587" w:type="dxa"/>
+          </w:tcPr>
+          <w:p>
+            <w:pPr>
+              <w:jc w:val="left"/>
+            </w:pPr>
+            <w:r>
+              <w:t>Void getTotalNum(customer[])</w:t>
+            </w:r>
+          </w:p>
+        </w:tc>
+      </w:tr>
+      <w:tr>
+        <w:tc>
+          <w:tcPr>
+            <w:tcW w:w="3429" w:type="dxa"/>
+          </w:tcPr>
+          <w:p>
+            <w:pPr>
+              <w:jc w:val="left"/>
+            </w:pPr>
+          </w:p>
+        </w:tc>
+        <w:tc>
+          <w:tcPr>
+            <w:tcW w:w="3587" w:type="dxa"/>
+          </w:tcPr>
+          <w:p>
+            <w:pPr>
+              <w:jc w:val="left"/>
+            </w:pPr>
+            <w:r>
+              <w:t>V</w:t>
+            </w:r>
+            <w:r>
+              <w:rPr>
+                <w:rFonts w:hint="eastAsia"/>
+              </w:rPr>
+              <w:t xml:space="preserve">oid </w:t>
+            </w:r>
+            <w:r>
+              <w:t>deposit(customer, int)</w:t>
+            </w:r>
+          </w:p>
+        </w:tc>
+      </w:tr>
+      <w:tr>
+        <w:tc>
+          <w:tcPr>
+            <w:tcW w:w="3429" w:type="dxa"/>
+          </w:tcPr>
+          <w:p>
+            <w:pPr>
+              <w:jc w:val="left"/>
+            </w:pPr>
+          </w:p>
+        </w:tc>
+        <w:tc>
+          <w:tcPr>
+            <w:tcW w:w="3587" w:type="dxa"/>
+          </w:tcPr>
+          <w:p>
+            <w:pPr>
+              <w:jc w:val="left"/>
+            </w:pPr>
+            <w:r>
+              <w:t>V</w:t>
+            </w:r>
+            <w:r>
+              <w:rPr>
+                <w:rFonts w:hint="eastAsia"/>
+              </w:rPr>
+              <w:t xml:space="preserve">oid </w:t>
+            </w:r>
+            <w:r>
+              <w:t>withdraw(customer, int)</w:t>
+            </w:r>
+          </w:p>
+        </w:tc>
+      </w:tr>
+      <w:tr>
+        <w:tc>
+          <w:tcPr>
+            <w:tcW w:w="3429" w:type="dxa"/>
+          </w:tcPr>
+          <w:p>
+            <w:pPr>
+              <w:jc w:val="left"/>
+            </w:pPr>
+          </w:p>
+        </w:tc>
+        <w:tc>
+          <w:tcPr>
+            <w:tcW w:w="3587" w:type="dxa"/>
+          </w:tcPr>
+          <w:p>
+            <w:pPr>
+              <w:jc w:val="left"/>
+            </w:pPr>
+            <w:r>
+              <w:t>V</w:t>
+            </w:r>
+            <w:r>
+              <w:rPr>
+                <w:rFonts w:hint="eastAsia"/>
+              </w:rPr>
+              <w:t xml:space="preserve">oid </w:t>
+            </w:r>
+            <w:r>
+              <w:t>getAccount(string)</w:t>
+            </w:r>
+          </w:p>
+        </w:tc>
+      </w:tr>
+      <w:tr>
+        <w:tc>
+          <w:tcPr>
+            <w:tcW w:w="3429" w:type="dxa"/>
+          </w:tcPr>
+          <w:p>
+            <w:pPr>
+              <w:jc w:val="left"/>
+            </w:pPr>
+          </w:p>
+        </w:tc>
+        <w:tc>
+          <w:tcPr>
+            <w:tcW w:w="3587" w:type="dxa"/>
+          </w:tcPr>
+          <w:p>
+            <w:pPr>
+              <w:jc w:val="left"/>
+            </w:pPr>
+            <w:r>
+              <w:t>V</w:t>
+            </w:r>
+            <w:r>
+              <w:rPr>
+                <w:rFonts w:hint="eastAsia"/>
+              </w:rPr>
+              <w:t xml:space="preserve">oid </w:t>
+            </w:r>
+            <w:r>
+              <w:t>checkPassword(customer)</w:t>
+            </w:r>
+          </w:p>
+        </w:tc>
+      </w:tr>
+      <w:tr>
+        <w:tc>
+          <w:tcPr>
+            <w:tcW w:w="3429" w:type="dxa"/>
+          </w:tcPr>
+          <w:p>
+            <w:pPr>
+              <w:jc w:val="left"/>
+            </w:pPr>
+          </w:p>
+        </w:tc>
+        <w:tc>
+          <w:tcPr>
+            <w:tcW w:w="3587" w:type="dxa"/>
+          </w:tcPr>
+          <w:p>
+            <w:pPr>
+              <w:jc w:val="left"/>
+            </w:pPr>
+            <w:r>
+              <w:t>Void p</w:t>
+            </w:r>
+            <w:r>
+              <w:rPr>
+                <w:rFonts w:hint="eastAsia"/>
+              </w:rPr>
+              <w:t>rintAccountInfo(</w:t>
+            </w:r>
+            <w:r>
+              <w:t>customer)</w:t>
+            </w:r>
+          </w:p>
+        </w:tc>
+      </w:tr>
+    </w:tbl>
+    <w:p>
+      <w:pPr>
+        <w:pStyle w:val="a3"/>
+        <w:numPr>
+          <w:ilvl w:val="2"/>
+          <w:numId w:val="2"/>
+        </w:numPr>
+        <w:spacing w:line="240" w:lineRule="auto"/>
+        <w:ind w:leftChars="0"/>
+        <w:jc w:val="left"/>
+        <w:rPr>
+          <w:rFonts w:hint="eastAsia"/>
+        </w:rPr>
+      </w:pPr>
+      <w:r>
+        <w:t>System</w:t>
+      </w:r>
+    </w:p>
+    <w:tbl>
+      <w:tblPr>
+        <w:tblStyle w:val="a6"/>
+        <w:tblpPr w:leftFromText="142" w:rightFromText="142" w:vertAnchor="text" w:horzAnchor="margin" w:tblpXSpec="right" w:tblpY="-44"/>
+        <w:tblW w:w="0" w:type="auto"/>
+        <w:tblLook w:val="04A0" w:firstRow="1" w:lastRow="0" w:firstColumn="1" w:lastColumn="0" w:noHBand="0" w:noVBand="1"/>
+      </w:tblPr>
+      <w:tblGrid>
+        <w:gridCol w:w="3429"/>
+        <w:gridCol w:w="3587"/>
+      </w:tblGrid>
+      <w:tr>
+        <w:tc>
+          <w:tcPr>
+            <w:tcW w:w="3429" w:type="dxa"/>
+          </w:tcPr>
+          <w:p>
+            <w:pPr>
+              <w:jc w:val="center"/>
+            </w:pPr>
+            <w:r>
+              <w:t>Fields</w:t>
+            </w:r>
+          </w:p>
+        </w:tc>
+        <w:tc>
+          <w:tcPr>
+            <w:tcW w:w="3587" w:type="dxa"/>
+          </w:tcPr>
+          <w:p>
+            <w:pPr>
+              <w:jc w:val="center"/>
+            </w:pPr>
+            <w:r>
+              <w:t>M</w:t>
+            </w:r>
+            <w:r>
+              <w:rPr>
+                <w:rFonts w:hint="eastAsia"/>
+              </w:rPr>
+              <w:t>ethods</w:t>
+            </w:r>
+          </w:p>
+        </w:tc>
+      </w:tr>
+      <w:tr>
+        <w:tc>
+          <w:tcPr>
+            <w:tcW w:w="7016" w:type="dxa"/>
+            <w:gridSpan w:val="2"/>
+          </w:tcPr>
+          <w:p>
+            <w:pPr>
+              <w:jc w:val="left"/>
+            </w:pPr>
+            <w:r>
+              <w:t>Constructor:</w:t>
+            </w:r>
+            <w:r>
+              <w:t xml:space="preserve"> system() {} </w:t>
+            </w:r>
+            <w:r>
+              <w:sym w:font="Wingdings" w:char="F0E0"/>
+            </w:r>
+            <w:r>
+              <w:t xml:space="preserve"> creates a system that banks can run</w:t>
+            </w:r>
+            <w:r>
+              <w:t xml:space="preserve"> </w:t>
+            </w:r>
+          </w:p>
+        </w:tc>
+      </w:tr>
+      <w:tr>
+        <w:tc>
+          <w:tcPr>
+            <w:tcW w:w="3429" w:type="dxa"/>
+          </w:tcPr>
+          <w:p>
+            <w:pPr>
+              <w:jc w:val="left"/>
+            </w:pPr>
+          </w:p>
+        </w:tc>
+        <w:tc>
+          <w:tcPr>
+            <w:tcW w:w="3587" w:type="dxa"/>
+          </w:tcPr>
+          <w:p>
+            <w:pPr>
+              <w:jc w:val="left"/>
+            </w:pPr>
+            <w:r>
+              <w:t xml:space="preserve">Void </w:t>
+            </w:r>
+            <w:r>
+              <w:rPr>
+                <w:rFonts w:hint="eastAsia"/>
+              </w:rPr>
+              <w:t>runSystem(bank)</w:t>
+            </w:r>
+          </w:p>
+        </w:tc>
+      </w:tr>
+      <w:tr>
+        <w:tc>
+          <w:tcPr>
+            <w:tcW w:w="3429" w:type="dxa"/>
+          </w:tcPr>
+          <w:p>
+            <w:pPr>
+              <w:jc w:val="left"/>
+            </w:pPr>
+          </w:p>
+        </w:tc>
+        <w:tc>
+          <w:tcPr>
+            <w:tcW w:w="3587" w:type="dxa"/>
+          </w:tcPr>
+          <w:p>
+            <w:pPr>
+              <w:jc w:val="left"/>
+              <w:rPr>
+                <w:highlight w:val="yellow"/>
+              </w:rPr>
+            </w:pPr>
+          </w:p>
+        </w:tc>
+      </w:tr>
+    </w:tbl>
+    <w:p>
+      <w:pPr>
+        <w:spacing w:line="240" w:lineRule="auto"/>
+        <w:jc w:val="left"/>
+      </w:pPr>
+    </w:p>
+    <w:p>
+      <w:pPr>
+        <w:spacing w:line="240" w:lineRule="auto"/>
+        <w:jc w:val="left"/>
+      </w:pPr>
+    </w:p>
+    <w:p>
+      <w:pPr>
+        <w:spacing w:line="240" w:lineRule="auto"/>
+        <w:jc w:val="left"/>
+      </w:pPr>
+    </w:p>
+    <w:p>
+      <w:pPr>
+        <w:spacing w:line="240" w:lineRule="auto"/>
+        <w:jc w:val="left"/>
+        <w:rPr>
+          <w:rFonts w:hint="eastAsia"/>
+        </w:rPr>
+      </w:pPr>
+      <w:r>
+        <w:tab/>
+      </w:r>
+      <w:r>
+        <w:tab/>
+      </w:r>
+      <w:r>
+        <w:rPr>
+          <w:highlight w:val="yellow"/>
+        </w:rPr>
+        <w:t>NotTestedFunc</w:t>
+      </w:r>
+      <w:r>
+        <w:t xml:space="preserve"> – not implemented in this flowchar</w:t>
+      </w:r>
+      <w:r>
+        <w:t>t</w:t>
+      </w:r>
+    </w:p>
+    <w:p>
+      <w:pPr>
+        <w:spacing w:line="240" w:lineRule="auto"/>
+        <w:jc w:val="left"/>
+        <w:rPr>
+          <w:rFonts w:hint="eastAsia"/>
+        </w:rPr>
+      </w:pPr>
+    </w:p>
+    <w:p>
+      <w:pPr>
+        <w:pStyle w:val="a3"/>
+        <w:numPr>
+          <w:ilvl w:val="1"/>
+          <w:numId w:val="2"/>
+        </w:numPr>
+        <w:spacing w:line="240" w:lineRule="auto"/>
+        <w:ind w:leftChars="0"/>
+        <w:jc w:val="left"/>
+      </w:pPr>
+      <w:r>
+        <w:lastRenderedPageBreak/>
+        <w:t>Specs</w:t>
+      </w:r>
+    </w:p>
+    <w:p>
+      <w:pPr>
+        <w:pStyle w:val="a3"/>
+        <w:numPr>
+          <w:ilvl w:val="2"/>
+          <w:numId w:val="2"/>
+        </w:numPr>
+        <w:spacing w:line="240" w:lineRule="auto"/>
+        <w:ind w:leftChars="0"/>
+        <w:jc w:val="left"/>
+      </w:pPr>
+      <w:r>
+        <w:t xml:space="preserve">This program is written for </w:t>
+      </w:r>
+      <w:r>
+        <w:rPr>
+          <w:rFonts w:hint="eastAsia"/>
+        </w:rPr>
+        <w:t xml:space="preserve">in perspective of an ATM or a bank teller. </w:t>
+      </w:r>
+      <w:r>
+        <w:t xml:space="preserve">The user can create a client, </w:t>
+      </w:r>
+      <w:r>
+        <w:t xml:space="preserve">manipulate a client’s info with correct information(client name and password). </w:t>
+      </w:r>
+    </w:p>
+    <w:p>
+      <w:pPr>
+        <w:pStyle w:val="a3"/>
+        <w:numPr>
+          <w:ilvl w:val="2"/>
+          <w:numId w:val="2"/>
+        </w:numPr>
+        <w:spacing w:line="240" w:lineRule="auto"/>
+        <w:ind w:leftChars="0"/>
+        <w:jc w:val="left"/>
+      </w:pPr>
+      <w:r>
+        <w:t>An individual user cannot access other user’s information</w:t>
+      </w:r>
+    </w:p>
+    <w:p>
+      <w:pPr>
+        <w:pStyle w:val="a3"/>
+        <w:numPr>
+          <w:ilvl w:val="2"/>
+          <w:numId w:val="2"/>
+        </w:numPr>
+        <w:spacing w:line="240" w:lineRule="auto"/>
+        <w:ind w:leftChars="0"/>
+        <w:jc w:val="left"/>
       </w:pPr>
       <w:bookmarkStart w:id="0" w:name="_GoBack"/>
       <w:bookmarkEnd w:id="0"/>
@@ -1201,6 +2233,45 @@
       <w:pPr>
         <w:pStyle w:val="a3"/>
         <w:numPr>
+          <w:ilvl w:val="1"/>
+          <w:numId w:val="2"/>
+        </w:numPr>
+        <w:spacing w:line="240" w:lineRule="auto"/>
+        <w:ind w:leftChars="0"/>
+        <w:jc w:val="left"/>
+      </w:pPr>
+      <w:r>
+        <w:rPr>
+          <w:rFonts w:hint="eastAsia"/>
+        </w:rPr>
+        <w:t>ToDo</w:t>
+      </w:r>
+    </w:p>
+    <w:p>
+      <w:pPr>
+        <w:pStyle w:val="a3"/>
+        <w:numPr>
+          <w:ilvl w:val="2"/>
+          <w:numId w:val="2"/>
+        </w:numPr>
+        <w:spacing w:line="240" w:lineRule="auto"/>
+        <w:ind w:leftChars="0"/>
+        <w:jc w:val="left"/>
+      </w:pPr>
+      <w:r>
+        <w:t>Money transfer between two accounts</w:t>
+      </w:r>
+    </w:p>
+    <w:p>
+      <w:pPr>
+        <w:spacing w:line="240" w:lineRule="auto"/>
+        <w:ind w:right="800"/>
+      </w:pPr>
+    </w:p>
+    <w:p>
+      <w:pPr>
+        <w:pStyle w:val="a3"/>
+        <w:numPr>
           <w:ilvl w:val="0"/>
           <w:numId w:val="2"/>
         </w:numPr>
@@ -1209,7 +2280,6 @@
         <w:jc w:val="left"/>
       </w:pPr>
       <w:r>
-        <w:lastRenderedPageBreak/>
         <w:t xml:space="preserve">OOP </w:t>
       </w:r>
       <w:r>
@@ -1314,7 +2384,7 @@
         <w:ind w:left="2000" w:hanging="400"/>
       </w:pPr>
     </w:lvl>
-    <w:lvl w:ilvl="4" w:tplc="04090019" w:tentative="1">
+    <w:lvl w:ilvl="4" w:tplc="04090019">
       <w:start w:val="1"/>
       <w:numFmt w:val="upperLetter"/>
       <w:lvlText w:val="%5."/>
@@ -1919,6 +2989,25 @@
       <w:u w:val="single"/>
     </w:rPr>
   </w:style>
+  <w:style w:type="table" w:styleId="a6">
+    <w:name w:val="Table Grid"/>
+    <w:basedOn w:val="a1"/>
+    <w:uiPriority w:val="39"/>
+    <w:rsid w:val="005A6A84"/>
+    <w:pPr>
+      <w:spacing w:after="0" w:line="240" w:lineRule="auto"/>
+    </w:pPr>
+    <w:tblPr>
+      <w:tblBorders>
+        <w:top w:val="single" w:sz="4" w:space="0" w:color="auto"/>
+        <w:left w:val="single" w:sz="4" w:space="0" w:color="auto"/>
+        <w:bottom w:val="single" w:sz="4" w:space="0" w:color="auto"/>
+        <w:right w:val="single" w:sz="4" w:space="0" w:color="auto"/>
+        <w:insideH w:val="single" w:sz="4" w:space="0" w:color="auto"/>
+        <w:insideV w:val="single" w:sz="4" w:space="0" w:color="auto"/>
+      </w:tblBorders>
+    </w:tblPr>
+  </w:style>
 </w:styles>
 </file>
 

</xml_diff>